<commit_message>
Modificación de la redacción del documento
</commit_message>
<xml_diff>
--- a/Artefactos/Documentos/ERS-EMA.docx
+++ b/Artefactos/Documentos/ERS-EMA.docx
@@ -389,25 +389,7 @@
                                         <w:sz w:val="28"/>
                                         <w:szCs w:val="28"/>
                                       </w:rPr>
-                                      <w:t xml:space="preserve"> -JIMENEZ </w:t>
-                                    </w:r>
-                                    <w:proofErr w:type="spellStart"/>
-                                    <w:r>
-                                      <w:rPr>
-                                        <w:color w:val="595959" w:themeColor="text1" w:themeTint="A6"/>
-                                        <w:sz w:val="28"/>
-                                        <w:szCs w:val="28"/>
-                                      </w:rPr>
-                                      <w:t>JIMENEZ</w:t>
-                                    </w:r>
-                                    <w:proofErr w:type="spellEnd"/>
-                                    <w:r>
-                                      <w:rPr>
-                                        <w:color w:val="595959" w:themeColor="text1" w:themeTint="A6"/>
-                                        <w:sz w:val="28"/>
-                                        <w:szCs w:val="28"/>
-                                      </w:rPr>
-                                      <w:t xml:space="preserve"> MIGUEL LEONARDO</w:t>
+                                      <w:t xml:space="preserve"> -JIMENEZ JIMENEZ MIGUEL LEONARDO</w:t>
                                     </w:r>
                                   </w:p>
                                 </w:sdtContent>
@@ -523,25 +505,7 @@
                                   <w:sz w:val="28"/>
                                   <w:szCs w:val="28"/>
                                 </w:rPr>
-                                <w:t xml:space="preserve"> -JIMENEZ </w:t>
-                              </w:r>
-                              <w:proofErr w:type="spellStart"/>
-                              <w:r>
-                                <w:rPr>
-                                  <w:color w:val="595959" w:themeColor="text1" w:themeTint="A6"/>
-                                  <w:sz w:val="28"/>
-                                  <w:szCs w:val="28"/>
-                                </w:rPr>
-                                <w:t>JIMENEZ</w:t>
-                              </w:r>
-                              <w:proofErr w:type="spellEnd"/>
-                              <w:r>
-                                <w:rPr>
-                                  <w:color w:val="595959" w:themeColor="text1" w:themeTint="A6"/>
-                                  <w:sz w:val="28"/>
-                                  <w:szCs w:val="28"/>
-                                </w:rPr>
-                                <w:t xml:space="preserve"> MIGUEL LEONARDO</w:t>
+                                <w:t xml:space="preserve"> -JIMENEZ JIMENEZ MIGUEL LEONARDO</w:t>
                               </w:r>
                             </w:p>
                           </w:sdtContent>
@@ -1100,15 +1064,7 @@
             <w:rPr>
               <w:lang w:val="es-ES"/>
             </w:rPr>
-            <w:t>Conteni</w:t>
-          </w:r>
-          <w:bookmarkStart w:id="0" w:name="_GoBack"/>
-          <w:bookmarkEnd w:id="0"/>
-          <w:r>
-            <w:rPr>
-              <w:lang w:val="es-ES"/>
-            </w:rPr>
-            <w:t>do</w:t>
+            <w:t>Contenido</w:t>
           </w:r>
         </w:p>
         <w:p>
@@ -6285,12 +6241,12 @@
       <w:pPr>
         <w:pStyle w:val="Ttulo1"/>
       </w:pPr>
-      <w:bookmarkStart w:id="1" w:name="_Toc508059155"/>
+      <w:bookmarkStart w:id="0" w:name="_Toc508059155"/>
       <w:r>
         <w:lastRenderedPageBreak/>
         <w:t>Tabla de imágenes</w:t>
       </w:r>
-      <w:bookmarkEnd w:id="1"/>
+      <w:bookmarkEnd w:id="0"/>
     </w:p>
     <w:p>
       <w:pPr>
@@ -9058,12 +9014,12 @@
           <w:numId w:val="1"/>
         </w:numPr>
       </w:pPr>
-      <w:bookmarkStart w:id="2" w:name="_Toc508059156"/>
+      <w:bookmarkStart w:id="1" w:name="_Toc508059156"/>
       <w:r>
         <w:lastRenderedPageBreak/>
         <w:t>Introducción</w:t>
       </w:r>
-      <w:bookmarkEnd w:id="2"/>
+      <w:bookmarkEnd w:id="1"/>
     </w:p>
     <w:p>
       <w:pPr>
@@ -9081,11 +9037,11 @@
           <w:numId w:val="1"/>
         </w:numPr>
       </w:pPr>
-      <w:bookmarkStart w:id="3" w:name="_Toc508059157"/>
+      <w:bookmarkStart w:id="2" w:name="_Toc508059157"/>
       <w:r>
         <w:t>Propósito</w:t>
       </w:r>
-      <w:bookmarkEnd w:id="3"/>
+      <w:bookmarkEnd w:id="2"/>
     </w:p>
     <w:p>
       <w:pPr>
@@ -9103,11 +9059,11 @@
           <w:numId w:val="1"/>
         </w:numPr>
       </w:pPr>
-      <w:bookmarkStart w:id="4" w:name="_Toc508059158"/>
+      <w:bookmarkStart w:id="3" w:name="_Toc508059158"/>
       <w:r>
         <w:t>Ámbito del Sistema</w:t>
       </w:r>
-      <w:bookmarkEnd w:id="4"/>
+      <w:bookmarkEnd w:id="3"/>
     </w:p>
     <w:p>
       <w:pPr>
@@ -9133,11 +9089,11 @@
           <w:numId w:val="1"/>
         </w:numPr>
       </w:pPr>
-      <w:bookmarkStart w:id="5" w:name="_Toc508059159"/>
+      <w:bookmarkStart w:id="4" w:name="_Toc508059159"/>
       <w:r>
         <w:t>Definiciones, Acrónimos y Abreviaciones</w:t>
       </w:r>
-      <w:bookmarkEnd w:id="5"/>
+      <w:bookmarkEnd w:id="4"/>
     </w:p>
     <w:tbl>
       <w:tblPr>
@@ -9416,11 +9372,11 @@
           <w:numId w:val="1"/>
         </w:numPr>
       </w:pPr>
-      <w:bookmarkStart w:id="6" w:name="_Toc508059160"/>
+      <w:bookmarkStart w:id="5" w:name="_Toc508059160"/>
       <w:r>
         <w:t>Referencias</w:t>
       </w:r>
-      <w:bookmarkEnd w:id="6"/>
+      <w:bookmarkEnd w:id="5"/>
     </w:p>
     <w:p>
       <w:pPr>
@@ -9452,11 +9408,11 @@
           <w:numId w:val="1"/>
         </w:numPr>
       </w:pPr>
-      <w:bookmarkStart w:id="7" w:name="_Toc508059161"/>
+      <w:bookmarkStart w:id="6" w:name="_Toc508059161"/>
       <w:r>
         <w:t>Visión General del Documento</w:t>
       </w:r>
-      <w:bookmarkEnd w:id="7"/>
+      <w:bookmarkEnd w:id="6"/>
     </w:p>
     <w:p>
       <w:pPr>
@@ -9499,11 +9455,11 @@
           <w:numId w:val="1"/>
         </w:numPr>
       </w:pPr>
-      <w:bookmarkStart w:id="8" w:name="_Toc508059162"/>
+      <w:bookmarkStart w:id="7" w:name="_Toc508059162"/>
       <w:r>
         <w:t>Descripción General</w:t>
       </w:r>
-      <w:bookmarkEnd w:id="8"/>
+      <w:bookmarkEnd w:id="7"/>
     </w:p>
     <w:p>
       <w:pPr>
@@ -9521,11 +9477,11 @@
           <w:numId w:val="1"/>
         </w:numPr>
       </w:pPr>
-      <w:bookmarkStart w:id="9" w:name="_Toc508059163"/>
+      <w:bookmarkStart w:id="8" w:name="_Toc508059163"/>
       <w:r>
         <w:t>Perspectiva del Producto</w:t>
       </w:r>
-      <w:bookmarkEnd w:id="9"/>
+      <w:bookmarkEnd w:id="8"/>
     </w:p>
     <w:p>
       <w:r>
@@ -9543,12 +9499,12 @@
           <w:numId w:val="1"/>
         </w:numPr>
       </w:pPr>
-      <w:bookmarkStart w:id="10" w:name="_Toc508059164"/>
+      <w:bookmarkStart w:id="9" w:name="_Toc508059164"/>
       <w:r>
         <w:lastRenderedPageBreak/>
         <w:t>Funciones del Producto</w:t>
       </w:r>
-      <w:bookmarkEnd w:id="10"/>
+      <w:bookmarkEnd w:id="9"/>
     </w:p>
     <w:p>
       <w:r>
@@ -9617,8 +9573,8 @@
       <w:pPr>
         <w:pStyle w:val="Descripcin"/>
       </w:pPr>
-      <w:bookmarkStart w:id="11" w:name="_Toc508016051"/>
-      <w:bookmarkStart w:id="12" w:name="_Toc508059118"/>
+      <w:bookmarkStart w:id="10" w:name="_Toc508016051"/>
+      <w:bookmarkStart w:id="11" w:name="_Toc508059118"/>
       <w:r>
         <w:t xml:space="preserve">Ilustración </w:t>
       </w:r>
@@ -9633,8 +9589,8 @@
       <w:r>
         <w:t xml:space="preserve"> Diagrama de casos de uso</w:t>
       </w:r>
+      <w:bookmarkEnd w:id="10"/>
       <w:bookmarkEnd w:id="11"/>
-      <w:bookmarkEnd w:id="12"/>
     </w:p>
     <w:p>
       <w:pPr>
@@ -9699,8 +9655,8 @@
       <w:pPr>
         <w:pStyle w:val="Descripcin"/>
       </w:pPr>
-      <w:bookmarkStart w:id="13" w:name="_Toc508016052"/>
-      <w:bookmarkStart w:id="14" w:name="_Toc508059119"/>
+      <w:bookmarkStart w:id="12" w:name="_Toc508016052"/>
+      <w:bookmarkStart w:id="13" w:name="_Toc508059119"/>
       <w:r>
         <w:t xml:space="preserve">Ilustración </w:t>
       </w:r>
@@ -9715,8 +9671,8 @@
       <w:r>
         <w:t xml:space="preserve"> Modelo de dominio</w:t>
       </w:r>
+      <w:bookmarkEnd w:id="12"/>
       <w:bookmarkEnd w:id="13"/>
-      <w:bookmarkEnd w:id="14"/>
     </w:p>
     <w:p>
       <w:pPr>
@@ -9739,12 +9695,12 @@
           <w:numId w:val="1"/>
         </w:numPr>
       </w:pPr>
-      <w:bookmarkStart w:id="15" w:name="_Toc508059165"/>
+      <w:bookmarkStart w:id="14" w:name="_Toc508059165"/>
       <w:r>
         <w:lastRenderedPageBreak/>
         <w:t>Características de los Usuarios</w:t>
       </w:r>
-      <w:bookmarkEnd w:id="15"/>
+      <w:bookmarkEnd w:id="14"/>
     </w:p>
     <w:tbl>
       <w:tblPr>
@@ -10128,9 +10084,59 @@
           <w:numId w:val="1"/>
         </w:numPr>
       </w:pPr>
-      <w:bookmarkStart w:id="16" w:name="_Toc508059166"/>
+      <w:bookmarkStart w:id="15" w:name="_Toc508059166"/>
       <w:r>
         <w:t>Restricciones</w:t>
+      </w:r>
+      <w:bookmarkEnd w:id="15"/>
+    </w:p>
+    <w:p>
+      <w:pPr>
+        <w:pStyle w:val="Prrafodelista"/>
+        <w:numPr>
+          <w:ilvl w:val="0"/>
+          <w:numId w:val="54"/>
+        </w:numPr>
+      </w:pPr>
+      <w:r>
+        <w:t>El sistema debe manejar los colores de la escuela</w:t>
+      </w:r>
+    </w:p>
+    <w:p>
+      <w:pPr>
+        <w:pStyle w:val="Prrafodelista"/>
+        <w:numPr>
+          <w:ilvl w:val="0"/>
+          <w:numId w:val="54"/>
+        </w:numPr>
+      </w:pPr>
+      <w:r>
+        <w:t>El sistema deberá funcionar sin red a internet</w:t>
+      </w:r>
+    </w:p>
+    <w:p>
+      <w:pPr>
+        <w:pStyle w:val="Prrafodelista"/>
+        <w:numPr>
+          <w:ilvl w:val="0"/>
+          <w:numId w:val="54"/>
+        </w:numPr>
+      </w:pPr>
+      <w:r>
+        <w:t>El sistema solo podrá ser usado por usuarios registrados</w:t>
+      </w:r>
+    </w:p>
+    <w:p>
+      <w:pPr>
+        <w:pStyle w:val="Ttulo2"/>
+        <w:numPr>
+          <w:ilvl w:val="1"/>
+          <w:numId w:val="1"/>
+        </w:numPr>
+      </w:pPr>
+      <w:bookmarkStart w:id="16" w:name="_Toc508059167"/>
+      <w:r>
+        <w:t>Suposiciones y Dependencias</w:t>
       </w:r>
       <w:bookmarkEnd w:id="16"/>
     </w:p>
@@ -10143,7 +10149,13 @@
         </w:numPr>
       </w:pPr>
       <w:r>
-        <w:t>El sistema debe manejar los colores de la escuela</w:t>
+        <w:t>El equipo en donde se use el sistema contará con la máquina virtual java</w:t>
+      </w:r>
+      <w:r>
+        <w:t xml:space="preserve"> 8.1 o superior</w:t>
+      </w:r>
+      <w:r>
+        <w:t>.</w:t>
       </w:r>
     </w:p>
     <w:p>
@@ -10155,7 +10167,7 @@
         </w:numPr>
       </w:pPr>
       <w:r>
-        <w:t>El sistema deberá funcionar sin red a internet</w:t>
+        <w:t>Manejador de base de datos mysql 5.1.1.</w:t>
       </w:r>
     </w:p>
     <w:p>
@@ -10167,7 +10179,19 @@
         </w:numPr>
       </w:pPr>
       <w:r>
-        <w:t>El sistema solo podrá ser usado por usuarios registrados</w:t>
+        <w:t>El equipo contará con al menos 1 GB de RAM.</w:t>
+      </w:r>
+    </w:p>
+    <w:p>
+      <w:pPr>
+        <w:pStyle w:val="Prrafodelista"/>
+        <w:numPr>
+          <w:ilvl w:val="0"/>
+          <w:numId w:val="55"/>
+        </w:numPr>
+      </w:pPr>
+      <w:r>
+        <w:t>El equipo contará con Windows 7 o superior.</w:t>
       </w:r>
     </w:p>
     <w:p>
@@ -10178,9 +10202,9 @@
           <w:numId w:val="1"/>
         </w:numPr>
       </w:pPr>
-      <w:bookmarkStart w:id="17" w:name="_Toc508059167"/>
+      <w:bookmarkStart w:id="17" w:name="_Toc508059168"/>
       <w:r>
-        <w:t>Suposiciones y Dependencias</w:t>
+        <w:t>Requisitos futuros</w:t>
       </w:r>
       <w:bookmarkEnd w:id="17"/>
     </w:p>
@@ -10193,7 +10217,7 @@
         </w:numPr>
       </w:pPr>
       <w:r>
-        <w:t>El equipo en donde se use el sistema contará con la máquina virtual java.</w:t>
+        <w:t>Implementar la inscripción en línea de los alumnos.</w:t>
       </w:r>
     </w:p>
     <w:p>
@@ -10205,7 +10229,10 @@
         </w:numPr>
       </w:pPr>
       <w:r>
-        <w:t>El equipo contará con al menos 1 GB de RAM.</w:t>
+        <w:t xml:space="preserve">Implementar </w:t>
+      </w:r>
+      <w:r>
+        <w:t>manejo de distintas sucursales.</w:t>
       </w:r>
     </w:p>
     <w:p>
@@ -10217,27 +10244,19 @@
         </w:numPr>
       </w:pPr>
       <w:r>
-        <w:t>El equipo contará con Windows 7 o superior.</w:t>
+        <w:t>Implementar él envió de notificaciones al correo del colaborador o director.</w:t>
       </w:r>
     </w:p>
     <w:p>
       <w:pPr>
-        <w:pStyle w:val="Ttulo2"/>
+        <w:pStyle w:val="Prrafodelista"/>
         <w:numPr>
-          <w:ilvl w:val="1"/>
-          <w:numId w:val="1"/>
+          <w:ilvl w:val="0"/>
+          <w:numId w:val="57"/>
         </w:numPr>
       </w:pPr>
-      <w:bookmarkStart w:id="18" w:name="_Toc508059168"/>
-      <w:r>
-        <w:t>Requisitos futuros</w:t>
-      </w:r>
+      <w:bookmarkStart w:id="18" w:name="_GoBack"/>
       <w:bookmarkEnd w:id="18"/>
-    </w:p>
-    <w:p>
-      <w:r>
-        <w:t>Actualmente no se tienen contemplados requisitos a futuro, sin embargo, el sistema queda abierto a mejoras.</w:t>
-      </w:r>
       <w:r>
         <w:br w:type="page"/>
       </w:r>
@@ -10323,15 +10342,27 @@
     </w:p>
     <w:p>
       <w:r>
-        <w:t>En esta sección se detallaran los casos de uso de acuerdo a la platilla planteada por [</w:t>
+        <w:t xml:space="preserve">En esta sección se </w:t>
       </w:r>
       <w:proofErr w:type="gramStart"/>
       <w:r>
-        <w:t>…….</w:t>
+        <w:t>detallaran</w:t>
       </w:r>
       <w:proofErr w:type="gramEnd"/>
       <w:r>
-        <w:t>] la cual contiene las secciones de (ID, nombre, autor(es), actor(es), descripción, precondiciones, postcondiciones, disparador, flujo normal, flujo(s) alterno(s)</w:t>
+        <w:t xml:space="preserve"> los casos de uso de acuerdo a </w:t>
+      </w:r>
+      <w:r>
+        <w:t>una</w:t>
+      </w:r>
+      <w:r>
+        <w:t xml:space="preserve"> platilla</w:t>
+      </w:r>
+      <w:r>
+        <w:t>,</w:t>
+      </w:r>
+      <w:r>
+        <w:t xml:space="preserve"> la cual contiene las secciones de (ID, nombre, autor(es), actor(es), descripción, precondiciones, postcondiciones, disparador, flujo normal, flujo(s) alterno(s)</w:t>
       </w:r>
       <w:r>
         <w:t xml:space="preserve"> y</w:t>
@@ -10564,17 +10595,8 @@
                 <w:rFonts w:cstheme="minorHAnsi"/>
                 <w:sz w:val="18"/>
               </w:rPr>
-              <w:t xml:space="preserve">Miguel Leonardo Jiménez </w:t>
-            </w:r>
-            <w:proofErr w:type="spellStart"/>
-            <w:r>
-              <w:rPr>
-                <w:rFonts w:cstheme="minorHAnsi"/>
-                <w:sz w:val="18"/>
-              </w:rPr>
-              <w:t>Jiménez</w:t>
-            </w:r>
-            <w:proofErr w:type="spellEnd"/>
+              <w:t>Miguel Leonardo Jiménez Jiménez</w:t>
+            </w:r>
             <w:r>
               <w:rPr>
                 <w:rFonts w:cstheme="minorHAnsi"/>
@@ -11790,21 +11812,7 @@
               <w:rPr>
                 <w:sz w:val="18"/>
               </w:rPr>
-              <w:t xml:space="preserve">Miguel Leonardo Jiménez </w:t>
-            </w:r>
-            <w:proofErr w:type="spellStart"/>
-            <w:r>
-              <w:rPr>
-                <w:sz w:val="18"/>
-              </w:rPr>
-              <w:t>Jiménez</w:t>
-            </w:r>
-            <w:proofErr w:type="spellEnd"/>
-            <w:r>
-              <w:rPr>
-                <w:sz w:val="18"/>
-              </w:rPr>
-              <w:t xml:space="preserve"> </w:t>
+              <w:t xml:space="preserve">Miguel Leonardo Jiménez Jiménez </w:t>
             </w:r>
           </w:p>
         </w:tc>
@@ -15447,23 +15455,7 @@
                 <w:rFonts w:cstheme="minorHAnsi"/>
                 <w:sz w:val="18"/>
               </w:rPr>
-              <w:t xml:space="preserve">Jesús Enrique Flores </w:t>
-            </w:r>
-            <w:proofErr w:type="spellStart"/>
-            <w:r>
-              <w:rPr>
-                <w:rFonts w:cstheme="minorHAnsi"/>
-                <w:sz w:val="18"/>
-              </w:rPr>
-              <w:t>Nestozo</w:t>
-            </w:r>
-            <w:proofErr w:type="spellEnd"/>
-            <w:r>
-              <w:rPr>
-                <w:rFonts w:cstheme="minorHAnsi"/>
-                <w:sz w:val="18"/>
-              </w:rPr>
-              <w:t>.</w:t>
+              <w:t>Jesús Enrique Flores Nestozo.</w:t>
             </w:r>
           </w:p>
         </w:tc>
@@ -16771,23 +16763,7 @@
                 <w:rFonts w:cstheme="minorHAnsi"/>
                 <w:sz w:val="18"/>
               </w:rPr>
-              <w:t xml:space="preserve">Jesús Enrique Flores </w:t>
-            </w:r>
-            <w:proofErr w:type="spellStart"/>
-            <w:r>
-              <w:rPr>
-                <w:rFonts w:cstheme="minorHAnsi"/>
-                <w:sz w:val="18"/>
-              </w:rPr>
-              <w:t>Nestozo</w:t>
-            </w:r>
-            <w:proofErr w:type="spellEnd"/>
-            <w:r>
-              <w:rPr>
-                <w:rFonts w:cstheme="minorHAnsi"/>
-                <w:sz w:val="18"/>
-              </w:rPr>
-              <w:t>.</w:t>
+              <w:t>Jesús Enrique Flores Nestozo.</w:t>
             </w:r>
           </w:p>
         </w:tc>
@@ -19054,23 +19030,7 @@
                 <w:rFonts w:cstheme="minorHAnsi"/>
                 <w:sz w:val="18"/>
               </w:rPr>
-              <w:t xml:space="preserve">Jesús Enrique Flores </w:t>
-            </w:r>
-            <w:proofErr w:type="spellStart"/>
-            <w:r>
-              <w:rPr>
-                <w:rFonts w:cstheme="minorHAnsi"/>
-                <w:sz w:val="18"/>
-              </w:rPr>
-              <w:t>Nestozo</w:t>
-            </w:r>
-            <w:proofErr w:type="spellEnd"/>
-            <w:r>
-              <w:rPr>
-                <w:rFonts w:cstheme="minorHAnsi"/>
-                <w:sz w:val="18"/>
-              </w:rPr>
-              <w:t>.</w:t>
+              <w:t>Jesús Enrique Flores Nestozo.</w:t>
             </w:r>
           </w:p>
         </w:tc>
@@ -21349,23 +21309,7 @@
                 <w:rFonts w:cstheme="minorHAnsi"/>
                 <w:sz w:val="18"/>
               </w:rPr>
-              <w:t xml:space="preserve">Miguel Leonardo Jiménez </w:t>
-            </w:r>
-            <w:proofErr w:type="spellStart"/>
-            <w:r>
-              <w:rPr>
-                <w:rFonts w:cstheme="minorHAnsi"/>
-                <w:sz w:val="18"/>
-              </w:rPr>
-              <w:t>Jiménez</w:t>
-            </w:r>
-            <w:proofErr w:type="spellEnd"/>
-            <w:r>
-              <w:rPr>
-                <w:rFonts w:cstheme="minorHAnsi"/>
-                <w:sz w:val="18"/>
-              </w:rPr>
-              <w:t xml:space="preserve"> </w:t>
+              <w:t xml:space="preserve">Miguel Leonardo Jiménez Jiménez </w:t>
             </w:r>
           </w:p>
         </w:tc>
@@ -21907,25 +21851,7 @@
                 <w:sz w:val="18"/>
                 <w:szCs w:val="18"/>
               </w:rPr>
-              <w:t xml:space="preserve">Si la imagen no cumple con el formato esperado (png, </w:t>
-            </w:r>
-            <w:proofErr w:type="spellStart"/>
-            <w:r>
-              <w:rPr>
-                <w:rFonts w:cstheme="minorHAnsi"/>
-                <w:sz w:val="18"/>
-                <w:szCs w:val="18"/>
-              </w:rPr>
-              <w:t>jpg</w:t>
-            </w:r>
-            <w:proofErr w:type="spellEnd"/>
-            <w:r>
-              <w:rPr>
-                <w:rFonts w:cstheme="minorHAnsi"/>
-                <w:sz w:val="18"/>
-                <w:szCs w:val="18"/>
-              </w:rPr>
-              <w:t>) manda un mensaje al director de lo ocurrido y el director regresa al flujo normal número 6.</w:t>
+              <w:t>Si la imagen no cumple con el formato esperado (png, jpg) manda un mensaje al director de lo ocurrido y el director regresa al flujo normal número 6.</w:t>
             </w:r>
           </w:p>
           <w:p>
@@ -24154,17 +24080,8 @@
                 <w:rFonts w:cstheme="minorHAnsi"/>
                 <w:sz w:val="18"/>
               </w:rPr>
-              <w:t xml:space="preserve">Miguel Leonardo Jiménez </w:t>
-            </w:r>
-            <w:proofErr w:type="spellStart"/>
-            <w:r>
-              <w:rPr>
-                <w:rFonts w:cstheme="minorHAnsi"/>
-                <w:sz w:val="18"/>
-              </w:rPr>
-              <w:t>Jiménez</w:t>
-            </w:r>
-            <w:proofErr w:type="spellEnd"/>
+              <w:t>Miguel Leonardo Jiménez Jiménez</w:t>
+            </w:r>
           </w:p>
         </w:tc>
       </w:tr>
@@ -25365,23 +25282,7 @@
                 <w:rFonts w:cstheme="minorHAnsi"/>
                 <w:sz w:val="18"/>
               </w:rPr>
-              <w:t xml:space="preserve">Jesús Enrique Flores </w:t>
-            </w:r>
-            <w:proofErr w:type="spellStart"/>
-            <w:r>
-              <w:rPr>
-                <w:rFonts w:cstheme="minorHAnsi"/>
-                <w:sz w:val="18"/>
-              </w:rPr>
-              <w:t>Nestozo</w:t>
-            </w:r>
-            <w:proofErr w:type="spellEnd"/>
-            <w:r>
-              <w:rPr>
-                <w:rFonts w:cstheme="minorHAnsi"/>
-                <w:sz w:val="18"/>
-              </w:rPr>
-              <w:t>.</w:t>
+              <w:t>Jesús Enrique Flores Nestozo.</w:t>
             </w:r>
           </w:p>
         </w:tc>
@@ -26461,17 +26362,8 @@
                 <w:rFonts w:cstheme="minorHAnsi"/>
                 <w:sz w:val="18"/>
               </w:rPr>
-              <w:t xml:space="preserve">Miguel Leonardo Jiménez </w:t>
-            </w:r>
-            <w:proofErr w:type="spellStart"/>
-            <w:r>
-              <w:rPr>
-                <w:rFonts w:cstheme="minorHAnsi"/>
-                <w:sz w:val="18"/>
-              </w:rPr>
-              <w:t>Jiménez</w:t>
-            </w:r>
-            <w:proofErr w:type="spellEnd"/>
+              <w:t>Miguel Leonardo Jiménez Jiménez</w:t>
+            </w:r>
           </w:p>
         </w:tc>
       </w:tr>
@@ -27506,17 +27398,8 @@
                 <w:rFonts w:cstheme="minorHAnsi"/>
                 <w:sz w:val="18"/>
               </w:rPr>
-              <w:t xml:space="preserve">Miguel Leonardo Jiménez </w:t>
-            </w:r>
-            <w:proofErr w:type="spellStart"/>
-            <w:r>
-              <w:rPr>
-                <w:rFonts w:cstheme="minorHAnsi"/>
-                <w:sz w:val="18"/>
-              </w:rPr>
-              <w:t>Jiménez</w:t>
-            </w:r>
-            <w:proofErr w:type="spellEnd"/>
+              <w:t>Miguel Leonardo Jiménez Jiménez</w:t>
+            </w:r>
           </w:p>
         </w:tc>
       </w:tr>
@@ -28695,23 +28578,7 @@
                 <w:rFonts w:cstheme="minorHAnsi"/>
                 <w:sz w:val="18"/>
               </w:rPr>
-              <w:t xml:space="preserve">Jesús Enrique Flores </w:t>
-            </w:r>
-            <w:proofErr w:type="spellStart"/>
-            <w:r>
-              <w:rPr>
-                <w:rFonts w:cstheme="minorHAnsi"/>
-                <w:sz w:val="18"/>
-              </w:rPr>
-              <w:t>Nestozo</w:t>
-            </w:r>
-            <w:proofErr w:type="spellEnd"/>
-            <w:r>
-              <w:rPr>
-                <w:rFonts w:cstheme="minorHAnsi"/>
-                <w:sz w:val="18"/>
-              </w:rPr>
-              <w:t>.</w:t>
+              <w:t>Jesús Enrique Flores Nestozo.</w:t>
             </w:r>
           </w:p>
         </w:tc>
@@ -29569,56 +29436,15 @@
                 <w:rFonts w:cstheme="minorHAnsi"/>
                 <w:sz w:val="18"/>
               </w:rPr>
-              <w:t xml:space="preserve">Jesús Enrique Flores </w:t>
-            </w:r>
-            <w:proofErr w:type="spellStart"/>
-            <w:r>
-              <w:rPr>
-                <w:rFonts w:cstheme="minorHAnsi"/>
-                <w:sz w:val="18"/>
-              </w:rPr>
-              <w:t>Nestozo</w:t>
-            </w:r>
-            <w:proofErr w:type="spellEnd"/>
-            <w:r>
-              <w:rPr>
-                <w:rFonts w:cstheme="minorHAnsi"/>
-                <w:sz w:val="18"/>
-              </w:rPr>
-              <w:t xml:space="preserve">, </w:t>
-            </w:r>
-            <w:proofErr w:type="spellStart"/>
-            <w:r>
-              <w:rPr>
-                <w:rFonts w:cstheme="minorHAnsi"/>
-                <w:sz w:val="18"/>
-              </w:rPr>
-              <w:t>Adrian</w:t>
-            </w:r>
-            <w:proofErr w:type="spellEnd"/>
-            <w:r>
-              <w:rPr>
-                <w:rFonts w:cstheme="minorHAnsi"/>
-                <w:sz w:val="18"/>
-              </w:rPr>
-              <w:t xml:space="preserve"> Bustamante Zarate,</w:t>
-            </w:r>
-            <w:r>
-              <w:rPr>
-                <w:rFonts w:cstheme="minorHAnsi"/>
-                <w:sz w:val="18"/>
-              </w:rPr>
-              <w:t xml:space="preserve"> Miguel Leonardo Jiménez </w:t>
-            </w:r>
-            <w:proofErr w:type="spellStart"/>
-            <w:r>
-              <w:rPr>
-                <w:rFonts w:cstheme="minorHAnsi"/>
-                <w:sz w:val="18"/>
-              </w:rPr>
-              <w:t>Jiménez</w:t>
-            </w:r>
-            <w:proofErr w:type="spellEnd"/>
+              <w:t>Jesús Enrique Flores Nestozo, Adrian Bustamante Zarate,</w:t>
+            </w:r>
+            <w:r>
+              <w:rPr>
+                <w:rFonts w:cstheme="minorHAnsi"/>
+                <w:sz w:val="18"/>
+              </w:rPr>
+              <w:t xml:space="preserve"> Miguel Leonardo Jiménez Jiménez</w:t>
+            </w:r>
           </w:p>
         </w:tc>
       </w:tr>
@@ -30983,38 +30809,20 @@
                 <w:sz w:val="18"/>
               </w:rPr>
             </w:pPr>
-            <w:proofErr w:type="spellStart"/>
-            <w:r>
-              <w:rPr>
-                <w:rFonts w:cstheme="minorHAnsi"/>
-                <w:sz w:val="18"/>
-              </w:rPr>
-              <w:t>Adrian</w:t>
-            </w:r>
-            <w:proofErr w:type="spellEnd"/>
-            <w:r>
-              <w:rPr>
-                <w:rFonts w:cstheme="minorHAnsi"/>
-                <w:sz w:val="18"/>
-              </w:rPr>
-              <w:t xml:space="preserve"> Bustamante Zarate – Miguel Leonardo Jiménez</w:t>
-            </w:r>
-            <w:r>
-              <w:rPr>
-                <w:rFonts w:cstheme="minorHAnsi"/>
-                <w:sz w:val="18"/>
-              </w:rPr>
-              <w:t xml:space="preserve"> – Jesús Enrique Flores </w:t>
-            </w:r>
-            <w:proofErr w:type="spellStart"/>
-            <w:r>
-              <w:rPr>
-                <w:rFonts w:cstheme="minorHAnsi"/>
-                <w:sz w:val="18"/>
-              </w:rPr>
-              <w:t>Nestozo</w:t>
-            </w:r>
-            <w:proofErr w:type="spellEnd"/>
+            <w:r>
+              <w:rPr>
+                <w:rFonts w:cstheme="minorHAnsi"/>
+                <w:sz w:val="18"/>
+              </w:rPr>
+              <w:t>Adrian Bustamante Zarate – Miguel Leonardo Jiménez</w:t>
+            </w:r>
+            <w:r>
+              <w:rPr>
+                <w:rFonts w:cstheme="minorHAnsi"/>
+                <w:sz w:val="18"/>
+              </w:rPr>
+              <w:t xml:space="preserve"> – Jesús Enrique Flores Nestozo</w:t>
+            </w:r>
           </w:p>
         </w:tc>
       </w:tr>
@@ -31972,25 +31780,7 @@
                 <w:sz w:val="18"/>
                 <w:szCs w:val="18"/>
               </w:rPr>
-              <w:t xml:space="preserve">El sistema pregunta al usuario si </w:t>
-            </w:r>
-            <w:proofErr w:type="spellStart"/>
-            <w:r>
-              <w:rPr>
-                <w:rFonts w:cstheme="minorHAnsi"/>
-                <w:sz w:val="18"/>
-                <w:szCs w:val="18"/>
-              </w:rPr>
-              <w:t>esta</w:t>
-            </w:r>
-            <w:proofErr w:type="spellEnd"/>
-            <w:r>
-              <w:rPr>
-                <w:rFonts w:cstheme="minorHAnsi"/>
-                <w:sz w:val="18"/>
-                <w:szCs w:val="18"/>
-              </w:rPr>
-              <w:t xml:space="preserve"> seguro de realizar la acción.</w:t>
+              <w:t>El sistema pregunta al usuario si esta seguro de realizar la acción.</w:t>
             </w:r>
           </w:p>
           <w:p>
@@ -33411,7 +33201,7 @@
         <w:pStyle w:val="Prrafodelista"/>
         <w:numPr>
           <w:ilvl w:val="0"/>
-          <w:numId w:val="60"/>
+          <w:numId w:val="56"/>
         </w:numPr>
       </w:pPr>
       <w:r>
@@ -33423,7 +33213,7 @@
         <w:pStyle w:val="Prrafodelista"/>
         <w:numPr>
           <w:ilvl w:val="0"/>
-          <w:numId w:val="60"/>
+          <w:numId w:val="56"/>
         </w:numPr>
       </w:pPr>
       <w:r>
@@ -33435,7 +33225,7 @@
         <w:pStyle w:val="Prrafodelista"/>
         <w:numPr>
           <w:ilvl w:val="0"/>
-          <w:numId w:val="60"/>
+          <w:numId w:val="56"/>
         </w:numPr>
       </w:pPr>
       <w:r>
@@ -33447,7 +33237,7 @@
         <w:pStyle w:val="Prrafodelista"/>
         <w:numPr>
           <w:ilvl w:val="0"/>
-          <w:numId w:val="60"/>
+          <w:numId w:val="56"/>
         </w:numPr>
       </w:pPr>
       <w:r>
@@ -33459,7 +33249,7 @@
         <w:pStyle w:val="Prrafodelista"/>
         <w:numPr>
           <w:ilvl w:val="0"/>
-          <w:numId w:val="60"/>
+          <w:numId w:val="56"/>
         </w:numPr>
       </w:pPr>
       <w:r>
@@ -33471,7 +33261,7 @@
         <w:pStyle w:val="Prrafodelista"/>
         <w:numPr>
           <w:ilvl w:val="0"/>
-          <w:numId w:val="60"/>
+          <w:numId w:val="56"/>
         </w:numPr>
       </w:pPr>
       <w:r>
@@ -33483,7 +33273,7 @@
         <w:pStyle w:val="Prrafodelista"/>
         <w:numPr>
           <w:ilvl w:val="0"/>
-          <w:numId w:val="60"/>
+          <w:numId w:val="56"/>
         </w:numPr>
       </w:pPr>
       <w:r>
@@ -33495,7 +33285,7 @@
         <w:pStyle w:val="Prrafodelista"/>
         <w:numPr>
           <w:ilvl w:val="0"/>
-          <w:numId w:val="60"/>
+          <w:numId w:val="56"/>
         </w:numPr>
       </w:pPr>
       <w:r>
@@ -37067,7 +36857,7 @@
                 <w:bCs/>
                 <w:noProof/>
               </w:rPr>
-              <w:t>2</w:t>
+              <w:t>18</w:t>
             </w:r>
             <w:r>
               <w:rPr>
@@ -37201,7 +36991,7 @@
                 <w:bCs/>
                 <w:noProof/>
               </w:rPr>
-              <w:t>1</w:t>
+              <w:t>19</w:t>
             </w:r>
             <w:r>
               <w:rPr>
@@ -38011,119 +37801,6 @@
     </w:lvl>
   </w:abstractNum>
   <w:abstractNum w:abstractNumId="7" w15:restartNumberingAfterBreak="0">
-    <w:nsid w:val="112E5208"/>
-    <w:multiLevelType w:val="hybridMultilevel"/>
-    <w:tmpl w:val="78642196"/>
-    <w:lvl w:ilvl="0" w:tplc="080A0001">
-      <w:start w:val="1"/>
-      <w:numFmt w:val="bullet"/>
-      <w:lvlText w:val=""/>
-      <w:lvlJc w:val="left"/>
-      <w:pPr>
-        <w:ind w:left="720" w:hanging="360"/>
-      </w:pPr>
-      <w:rPr>
-        <w:rFonts w:ascii="Symbol" w:hAnsi="Symbol" w:hint="default"/>
-      </w:rPr>
-    </w:lvl>
-    <w:lvl w:ilvl="1" w:tplc="080A0003" w:tentative="1">
-      <w:start w:val="1"/>
-      <w:numFmt w:val="bullet"/>
-      <w:lvlText w:val="o"/>
-      <w:lvlJc w:val="left"/>
-      <w:pPr>
-        <w:ind w:left="1440" w:hanging="360"/>
-      </w:pPr>
-      <w:rPr>
-        <w:rFonts w:ascii="Courier New" w:hAnsi="Courier New" w:cs="Courier New" w:hint="default"/>
-      </w:rPr>
-    </w:lvl>
-    <w:lvl w:ilvl="2" w:tplc="080A0005" w:tentative="1">
-      <w:start w:val="1"/>
-      <w:numFmt w:val="bullet"/>
-      <w:lvlText w:val=""/>
-      <w:lvlJc w:val="left"/>
-      <w:pPr>
-        <w:ind w:left="2160" w:hanging="360"/>
-      </w:pPr>
-      <w:rPr>
-        <w:rFonts w:ascii="Wingdings" w:hAnsi="Wingdings" w:hint="default"/>
-      </w:rPr>
-    </w:lvl>
-    <w:lvl w:ilvl="3" w:tplc="080A0001" w:tentative="1">
-      <w:start w:val="1"/>
-      <w:numFmt w:val="bullet"/>
-      <w:lvlText w:val=""/>
-      <w:lvlJc w:val="left"/>
-      <w:pPr>
-        <w:ind w:left="2880" w:hanging="360"/>
-      </w:pPr>
-      <w:rPr>
-        <w:rFonts w:ascii="Symbol" w:hAnsi="Symbol" w:hint="default"/>
-      </w:rPr>
-    </w:lvl>
-    <w:lvl w:ilvl="4" w:tplc="080A0003" w:tentative="1">
-      <w:start w:val="1"/>
-      <w:numFmt w:val="bullet"/>
-      <w:lvlText w:val="o"/>
-      <w:lvlJc w:val="left"/>
-      <w:pPr>
-        <w:ind w:left="3600" w:hanging="360"/>
-      </w:pPr>
-      <w:rPr>
-        <w:rFonts w:ascii="Courier New" w:hAnsi="Courier New" w:cs="Courier New" w:hint="default"/>
-      </w:rPr>
-    </w:lvl>
-    <w:lvl w:ilvl="5" w:tplc="080A0005" w:tentative="1">
-      <w:start w:val="1"/>
-      <w:numFmt w:val="bullet"/>
-      <w:lvlText w:val=""/>
-      <w:lvlJc w:val="left"/>
-      <w:pPr>
-        <w:ind w:left="4320" w:hanging="360"/>
-      </w:pPr>
-      <w:rPr>
-        <w:rFonts w:ascii="Wingdings" w:hAnsi="Wingdings" w:hint="default"/>
-      </w:rPr>
-    </w:lvl>
-    <w:lvl w:ilvl="6" w:tplc="080A0001" w:tentative="1">
-      <w:start w:val="1"/>
-      <w:numFmt w:val="bullet"/>
-      <w:lvlText w:val=""/>
-      <w:lvlJc w:val="left"/>
-      <w:pPr>
-        <w:ind w:left="5040" w:hanging="360"/>
-      </w:pPr>
-      <w:rPr>
-        <w:rFonts w:ascii="Symbol" w:hAnsi="Symbol" w:hint="default"/>
-      </w:rPr>
-    </w:lvl>
-    <w:lvl w:ilvl="7" w:tplc="080A0003" w:tentative="1">
-      <w:start w:val="1"/>
-      <w:numFmt w:val="bullet"/>
-      <w:lvlText w:val="o"/>
-      <w:lvlJc w:val="left"/>
-      <w:pPr>
-        <w:ind w:left="5760" w:hanging="360"/>
-      </w:pPr>
-      <w:rPr>
-        <w:rFonts w:ascii="Courier New" w:hAnsi="Courier New" w:cs="Courier New" w:hint="default"/>
-      </w:rPr>
-    </w:lvl>
-    <w:lvl w:ilvl="8" w:tplc="080A0005" w:tentative="1">
-      <w:start w:val="1"/>
-      <w:numFmt w:val="bullet"/>
-      <w:lvlText w:val=""/>
-      <w:lvlJc w:val="left"/>
-      <w:pPr>
-        <w:ind w:left="6480" w:hanging="360"/>
-      </w:pPr>
-      <w:rPr>
-        <w:rFonts w:ascii="Wingdings" w:hAnsi="Wingdings" w:hint="default"/>
-      </w:rPr>
-    </w:lvl>
-  </w:abstractNum>
-  <w:abstractNum w:abstractNumId="8" w15:restartNumberingAfterBreak="0">
     <w:nsid w:val="112F7832"/>
     <w:multiLevelType w:val="hybridMultilevel"/>
     <w:tmpl w:val="5218EA02"/>
@@ -38212,7 +37889,7 @@
       </w:pPr>
     </w:lvl>
   </w:abstractNum>
-  <w:abstractNum w:abstractNumId="9" w15:restartNumberingAfterBreak="0">
+  <w:abstractNum w:abstractNumId="8" w15:restartNumberingAfterBreak="0">
     <w:nsid w:val="12591142"/>
     <w:multiLevelType w:val="multilevel"/>
     <w:tmpl w:val="080A001F"/>
@@ -38298,7 +37975,7 @@
       </w:pPr>
     </w:lvl>
   </w:abstractNum>
-  <w:abstractNum w:abstractNumId="10" w15:restartNumberingAfterBreak="0">
+  <w:abstractNum w:abstractNumId="9" w15:restartNumberingAfterBreak="0">
     <w:nsid w:val="137C31B4"/>
     <w:multiLevelType w:val="multilevel"/>
     <w:tmpl w:val="0D060A48"/>
@@ -38411,7 +38088,7 @@
       </w:rPr>
     </w:lvl>
   </w:abstractNum>
-  <w:abstractNum w:abstractNumId="11" w15:restartNumberingAfterBreak="0">
+  <w:abstractNum w:abstractNumId="10" w15:restartNumberingAfterBreak="0">
     <w:nsid w:val="16766BBD"/>
     <w:multiLevelType w:val="hybridMultilevel"/>
     <w:tmpl w:val="E6726996"/>
@@ -38500,7 +38177,7 @@
       </w:pPr>
     </w:lvl>
   </w:abstractNum>
-  <w:abstractNum w:abstractNumId="12" w15:restartNumberingAfterBreak="0">
+  <w:abstractNum w:abstractNumId="11" w15:restartNumberingAfterBreak="0">
     <w:nsid w:val="1BA2583C"/>
     <w:multiLevelType w:val="hybridMultilevel"/>
     <w:tmpl w:val="94924088"/>
@@ -38589,7 +38266,7 @@
       </w:pPr>
     </w:lvl>
   </w:abstractNum>
-  <w:abstractNum w:abstractNumId="13" w15:restartNumberingAfterBreak="0">
+  <w:abstractNum w:abstractNumId="12" w15:restartNumberingAfterBreak="0">
     <w:nsid w:val="1BDD1F43"/>
     <w:multiLevelType w:val="multilevel"/>
     <w:tmpl w:val="2208ECB4"/>
@@ -38702,7 +38379,7 @@
       </w:rPr>
     </w:lvl>
   </w:abstractNum>
-  <w:abstractNum w:abstractNumId="14" w15:restartNumberingAfterBreak="0">
+  <w:abstractNum w:abstractNumId="13" w15:restartNumberingAfterBreak="0">
     <w:nsid w:val="1F7A300F"/>
     <w:multiLevelType w:val="multilevel"/>
     <w:tmpl w:val="7AB0254E"/>
@@ -38788,120 +38465,7 @@
       </w:pPr>
     </w:lvl>
   </w:abstractNum>
-  <w:abstractNum w:abstractNumId="15" w15:restartNumberingAfterBreak="0">
-    <w:nsid w:val="20AE6857"/>
-    <w:multiLevelType w:val="hybridMultilevel"/>
-    <w:tmpl w:val="563499CA"/>
-    <w:lvl w:ilvl="0" w:tplc="080A0001">
-      <w:start w:val="1"/>
-      <w:numFmt w:val="bullet"/>
-      <w:lvlText w:val=""/>
-      <w:lvlJc w:val="left"/>
-      <w:pPr>
-        <w:ind w:left="720" w:hanging="360"/>
-      </w:pPr>
-      <w:rPr>
-        <w:rFonts w:ascii="Symbol" w:hAnsi="Symbol" w:hint="default"/>
-      </w:rPr>
-    </w:lvl>
-    <w:lvl w:ilvl="1" w:tplc="080A0003" w:tentative="1">
-      <w:start w:val="1"/>
-      <w:numFmt w:val="bullet"/>
-      <w:lvlText w:val="o"/>
-      <w:lvlJc w:val="left"/>
-      <w:pPr>
-        <w:ind w:left="1440" w:hanging="360"/>
-      </w:pPr>
-      <w:rPr>
-        <w:rFonts w:ascii="Courier New" w:hAnsi="Courier New" w:cs="Courier New" w:hint="default"/>
-      </w:rPr>
-    </w:lvl>
-    <w:lvl w:ilvl="2" w:tplc="080A0005" w:tentative="1">
-      <w:start w:val="1"/>
-      <w:numFmt w:val="bullet"/>
-      <w:lvlText w:val=""/>
-      <w:lvlJc w:val="left"/>
-      <w:pPr>
-        <w:ind w:left="2160" w:hanging="360"/>
-      </w:pPr>
-      <w:rPr>
-        <w:rFonts w:ascii="Wingdings" w:hAnsi="Wingdings" w:hint="default"/>
-      </w:rPr>
-    </w:lvl>
-    <w:lvl w:ilvl="3" w:tplc="080A0001" w:tentative="1">
-      <w:start w:val="1"/>
-      <w:numFmt w:val="bullet"/>
-      <w:lvlText w:val=""/>
-      <w:lvlJc w:val="left"/>
-      <w:pPr>
-        <w:ind w:left="2880" w:hanging="360"/>
-      </w:pPr>
-      <w:rPr>
-        <w:rFonts w:ascii="Symbol" w:hAnsi="Symbol" w:hint="default"/>
-      </w:rPr>
-    </w:lvl>
-    <w:lvl w:ilvl="4" w:tplc="080A0003" w:tentative="1">
-      <w:start w:val="1"/>
-      <w:numFmt w:val="bullet"/>
-      <w:lvlText w:val="o"/>
-      <w:lvlJc w:val="left"/>
-      <w:pPr>
-        <w:ind w:left="3600" w:hanging="360"/>
-      </w:pPr>
-      <w:rPr>
-        <w:rFonts w:ascii="Courier New" w:hAnsi="Courier New" w:cs="Courier New" w:hint="default"/>
-      </w:rPr>
-    </w:lvl>
-    <w:lvl w:ilvl="5" w:tplc="080A0005" w:tentative="1">
-      <w:start w:val="1"/>
-      <w:numFmt w:val="bullet"/>
-      <w:lvlText w:val=""/>
-      <w:lvlJc w:val="left"/>
-      <w:pPr>
-        <w:ind w:left="4320" w:hanging="360"/>
-      </w:pPr>
-      <w:rPr>
-        <w:rFonts w:ascii="Wingdings" w:hAnsi="Wingdings" w:hint="default"/>
-      </w:rPr>
-    </w:lvl>
-    <w:lvl w:ilvl="6" w:tplc="080A0001" w:tentative="1">
-      <w:start w:val="1"/>
-      <w:numFmt w:val="bullet"/>
-      <w:lvlText w:val=""/>
-      <w:lvlJc w:val="left"/>
-      <w:pPr>
-        <w:ind w:left="5040" w:hanging="360"/>
-      </w:pPr>
-      <w:rPr>
-        <w:rFonts w:ascii="Symbol" w:hAnsi="Symbol" w:hint="default"/>
-      </w:rPr>
-    </w:lvl>
-    <w:lvl w:ilvl="7" w:tplc="080A0003" w:tentative="1">
-      <w:start w:val="1"/>
-      <w:numFmt w:val="bullet"/>
-      <w:lvlText w:val="o"/>
-      <w:lvlJc w:val="left"/>
-      <w:pPr>
-        <w:ind w:left="5760" w:hanging="360"/>
-      </w:pPr>
-      <w:rPr>
-        <w:rFonts w:ascii="Courier New" w:hAnsi="Courier New" w:cs="Courier New" w:hint="default"/>
-      </w:rPr>
-    </w:lvl>
-    <w:lvl w:ilvl="8" w:tplc="080A0005" w:tentative="1">
-      <w:start w:val="1"/>
-      <w:numFmt w:val="bullet"/>
-      <w:lvlText w:val=""/>
-      <w:lvlJc w:val="left"/>
-      <w:pPr>
-        <w:ind w:left="6480" w:hanging="360"/>
-      </w:pPr>
-      <w:rPr>
-        <w:rFonts w:ascii="Wingdings" w:hAnsi="Wingdings" w:hint="default"/>
-      </w:rPr>
-    </w:lvl>
-  </w:abstractNum>
-  <w:abstractNum w:abstractNumId="16" w15:restartNumberingAfterBreak="0">
+  <w:abstractNum w:abstractNumId="14" w15:restartNumberingAfterBreak="0">
     <w:nsid w:val="2169637C"/>
     <w:multiLevelType w:val="hybridMultilevel"/>
     <w:tmpl w:val="8C16D0DE"/>
@@ -38990,7 +38554,7 @@
       </w:pPr>
     </w:lvl>
   </w:abstractNum>
-  <w:abstractNum w:abstractNumId="17" w15:restartNumberingAfterBreak="0">
+  <w:abstractNum w:abstractNumId="15" w15:restartNumberingAfterBreak="0">
     <w:nsid w:val="2A140026"/>
     <w:multiLevelType w:val="hybridMultilevel"/>
     <w:tmpl w:val="A366F694"/>
@@ -39079,7 +38643,7 @@
       </w:pPr>
     </w:lvl>
   </w:abstractNum>
-  <w:abstractNum w:abstractNumId="18" w15:restartNumberingAfterBreak="0">
+  <w:abstractNum w:abstractNumId="16" w15:restartNumberingAfterBreak="0">
     <w:nsid w:val="2A412EF0"/>
     <w:multiLevelType w:val="multilevel"/>
     <w:tmpl w:val="B3F2E2C4"/>
@@ -39192,7 +38756,7 @@
       </w:rPr>
     </w:lvl>
   </w:abstractNum>
-  <w:abstractNum w:abstractNumId="19" w15:restartNumberingAfterBreak="0">
+  <w:abstractNum w:abstractNumId="17" w15:restartNumberingAfterBreak="0">
     <w:nsid w:val="2C712FBB"/>
     <w:multiLevelType w:val="hybridMultilevel"/>
     <w:tmpl w:val="1D7A3370"/>
@@ -39281,7 +38845,7 @@
       </w:pPr>
     </w:lvl>
   </w:abstractNum>
-  <w:abstractNum w:abstractNumId="20" w15:restartNumberingAfterBreak="0">
+  <w:abstractNum w:abstractNumId="18" w15:restartNumberingAfterBreak="0">
     <w:nsid w:val="2C8828BF"/>
     <w:multiLevelType w:val="hybridMultilevel"/>
     <w:tmpl w:val="B2642FA6"/>
@@ -39367,7 +38931,7 @@
       </w:pPr>
     </w:lvl>
   </w:abstractNum>
-  <w:abstractNum w:abstractNumId="21" w15:restartNumberingAfterBreak="0">
+  <w:abstractNum w:abstractNumId="19" w15:restartNumberingAfterBreak="0">
     <w:nsid w:val="2E3906C6"/>
     <w:multiLevelType w:val="hybridMultilevel"/>
     <w:tmpl w:val="0A04A9A8"/>
@@ -39456,7 +39020,7 @@
       </w:pPr>
     </w:lvl>
   </w:abstractNum>
-  <w:abstractNum w:abstractNumId="22" w15:restartNumberingAfterBreak="0">
+  <w:abstractNum w:abstractNumId="20" w15:restartNumberingAfterBreak="0">
     <w:nsid w:val="301002F2"/>
     <w:multiLevelType w:val="hybridMultilevel"/>
     <w:tmpl w:val="EBB2B214"/>
@@ -39545,7 +39109,7 @@
       </w:pPr>
     </w:lvl>
   </w:abstractNum>
-  <w:abstractNum w:abstractNumId="23" w15:restartNumberingAfterBreak="0">
+  <w:abstractNum w:abstractNumId="21" w15:restartNumberingAfterBreak="0">
     <w:nsid w:val="33C3105F"/>
     <w:multiLevelType w:val="hybridMultilevel"/>
     <w:tmpl w:val="88D4CD0A"/>
@@ -39634,7 +39198,7 @@
       </w:pPr>
     </w:lvl>
   </w:abstractNum>
-  <w:abstractNum w:abstractNumId="24" w15:restartNumberingAfterBreak="0">
+  <w:abstractNum w:abstractNumId="22" w15:restartNumberingAfterBreak="0">
     <w:nsid w:val="33D7067A"/>
     <w:multiLevelType w:val="multilevel"/>
     <w:tmpl w:val="2F9011B4"/>
@@ -39747,7 +39311,7 @@
       </w:rPr>
     </w:lvl>
   </w:abstractNum>
-  <w:abstractNum w:abstractNumId="25" w15:restartNumberingAfterBreak="0">
+  <w:abstractNum w:abstractNumId="23" w15:restartNumberingAfterBreak="0">
     <w:nsid w:val="34E91073"/>
     <w:multiLevelType w:val="multilevel"/>
     <w:tmpl w:val="8BAA8E3E"/>
@@ -39757,7 +39321,7 @@
       <w:lvlText w:val=""/>
       <w:lvlJc w:val="left"/>
       <w:pPr>
-        <w:ind w:left="360" w:hanging="360"/>
+        <w:ind w:left="720" w:hanging="360"/>
       </w:pPr>
       <w:rPr>
         <w:rFonts w:ascii="Symbol" w:hAnsi="Symbol" w:hint="default"/>
@@ -39769,7 +39333,7 @@
       <w:lvlText w:val="%1.%2."/>
       <w:lvlJc w:val="left"/>
       <w:pPr>
-        <w:ind w:left="792" w:hanging="432"/>
+        <w:ind w:left="1152" w:hanging="432"/>
       </w:pPr>
     </w:lvl>
     <w:lvl w:ilvl="2">
@@ -39778,7 +39342,7 @@
       <w:lvlText w:val="%1.%2.%3."/>
       <w:lvlJc w:val="left"/>
       <w:pPr>
-        <w:ind w:left="1224" w:hanging="504"/>
+        <w:ind w:left="1584" w:hanging="504"/>
       </w:pPr>
     </w:lvl>
     <w:lvl w:ilvl="3">
@@ -39787,7 +39351,7 @@
       <w:lvlText w:val="%1.%2.%3.%4."/>
       <w:lvlJc w:val="left"/>
       <w:pPr>
-        <w:ind w:left="1728" w:hanging="648"/>
+        <w:ind w:left="2088" w:hanging="648"/>
       </w:pPr>
     </w:lvl>
     <w:lvl w:ilvl="4">
@@ -39796,7 +39360,7 @@
       <w:lvlText w:val="%1.%2.%3.%4.%5."/>
       <w:lvlJc w:val="left"/>
       <w:pPr>
-        <w:ind w:left="2232" w:hanging="792"/>
+        <w:ind w:left="2592" w:hanging="792"/>
       </w:pPr>
     </w:lvl>
     <w:lvl w:ilvl="5">
@@ -39805,7 +39369,7 @@
       <w:lvlText w:val="%1.%2.%3.%4.%5.%6."/>
       <w:lvlJc w:val="left"/>
       <w:pPr>
-        <w:ind w:left="2736" w:hanging="936"/>
+        <w:ind w:left="3096" w:hanging="936"/>
       </w:pPr>
     </w:lvl>
     <w:lvl w:ilvl="6">
@@ -39814,7 +39378,7 @@
       <w:lvlText w:val="%1.%2.%3.%4.%5.%6.%7."/>
       <w:lvlJc w:val="left"/>
       <w:pPr>
-        <w:ind w:left="3240" w:hanging="1080"/>
+        <w:ind w:left="3600" w:hanging="1080"/>
       </w:pPr>
     </w:lvl>
     <w:lvl w:ilvl="7">
@@ -39823,7 +39387,7 @@
       <w:lvlText w:val="%1.%2.%3.%4.%5.%6.%7.%8."/>
       <w:lvlJc w:val="left"/>
       <w:pPr>
-        <w:ind w:left="3744" w:hanging="1224"/>
+        <w:ind w:left="4104" w:hanging="1224"/>
       </w:pPr>
     </w:lvl>
     <w:lvl w:ilvl="8">
@@ -39832,11 +39396,11 @@
       <w:lvlText w:val="%1.%2.%3.%4.%5.%6.%7.%8.%9."/>
       <w:lvlJc w:val="left"/>
       <w:pPr>
-        <w:ind w:left="4320" w:hanging="1440"/>
+        <w:ind w:left="4680" w:hanging="1440"/>
       </w:pPr>
     </w:lvl>
   </w:abstractNum>
-  <w:abstractNum w:abstractNumId="26" w15:restartNumberingAfterBreak="0">
+  <w:abstractNum w:abstractNumId="24" w15:restartNumberingAfterBreak="0">
     <w:nsid w:val="36EF2C00"/>
     <w:multiLevelType w:val="multilevel"/>
     <w:tmpl w:val="7AB0254E"/>
@@ -39922,7 +39486,7 @@
       </w:pPr>
     </w:lvl>
   </w:abstractNum>
-  <w:abstractNum w:abstractNumId="27" w15:restartNumberingAfterBreak="0">
+  <w:abstractNum w:abstractNumId="25" w15:restartNumberingAfterBreak="0">
     <w:nsid w:val="38B369B4"/>
     <w:multiLevelType w:val="multilevel"/>
     <w:tmpl w:val="7AB0254E"/>
@@ -40008,7 +39572,7 @@
       </w:pPr>
     </w:lvl>
   </w:abstractNum>
-  <w:abstractNum w:abstractNumId="28" w15:restartNumberingAfterBreak="0">
+  <w:abstractNum w:abstractNumId="26" w15:restartNumberingAfterBreak="0">
     <w:nsid w:val="42906129"/>
     <w:multiLevelType w:val="hybridMultilevel"/>
     <w:tmpl w:val="35C4EB4E"/>
@@ -40097,7 +39661,7 @@
       </w:pPr>
     </w:lvl>
   </w:abstractNum>
-  <w:abstractNum w:abstractNumId="29" w15:restartNumberingAfterBreak="0">
+  <w:abstractNum w:abstractNumId="27" w15:restartNumberingAfterBreak="0">
     <w:nsid w:val="4428047E"/>
     <w:multiLevelType w:val="hybridMultilevel"/>
     <w:tmpl w:val="A366F694"/>
@@ -40186,7 +39750,7 @@
       </w:pPr>
     </w:lvl>
   </w:abstractNum>
-  <w:abstractNum w:abstractNumId="30" w15:restartNumberingAfterBreak="0">
+  <w:abstractNum w:abstractNumId="28" w15:restartNumberingAfterBreak="0">
     <w:nsid w:val="44390DEF"/>
     <w:multiLevelType w:val="multilevel"/>
     <w:tmpl w:val="080A001F"/>
@@ -40272,7 +39836,7 @@
       </w:pPr>
     </w:lvl>
   </w:abstractNum>
-  <w:abstractNum w:abstractNumId="31" w15:restartNumberingAfterBreak="0">
+  <w:abstractNum w:abstractNumId="29" w15:restartNumberingAfterBreak="0">
     <w:nsid w:val="471E160C"/>
     <w:multiLevelType w:val="multilevel"/>
     <w:tmpl w:val="FDD45B6C"/>
@@ -40361,7 +39925,7 @@
       </w:pPr>
     </w:lvl>
   </w:abstractNum>
-  <w:abstractNum w:abstractNumId="32" w15:restartNumberingAfterBreak="0">
+  <w:abstractNum w:abstractNumId="30" w15:restartNumberingAfterBreak="0">
     <w:nsid w:val="475E3165"/>
     <w:multiLevelType w:val="hybridMultilevel"/>
     <w:tmpl w:val="2C089A7E"/>
@@ -40473,7 +40037,7 @@
       </w:rPr>
     </w:lvl>
   </w:abstractNum>
-  <w:abstractNum w:abstractNumId="33" w15:restartNumberingAfterBreak="0">
+  <w:abstractNum w:abstractNumId="31" w15:restartNumberingAfterBreak="0">
     <w:nsid w:val="4A8E5CE6"/>
     <w:multiLevelType w:val="hybridMultilevel"/>
     <w:tmpl w:val="6358A970"/>
@@ -40562,7 +40126,7 @@
       </w:pPr>
     </w:lvl>
   </w:abstractNum>
-  <w:abstractNum w:abstractNumId="34" w15:restartNumberingAfterBreak="0">
+  <w:abstractNum w:abstractNumId="32" w15:restartNumberingAfterBreak="0">
     <w:nsid w:val="4AEA44B6"/>
     <w:multiLevelType w:val="hybridMultilevel"/>
     <w:tmpl w:val="E6726996"/>
@@ -40651,7 +40215,7 @@
       </w:pPr>
     </w:lvl>
   </w:abstractNum>
-  <w:abstractNum w:abstractNumId="35" w15:restartNumberingAfterBreak="0">
+  <w:abstractNum w:abstractNumId="33" w15:restartNumberingAfterBreak="0">
     <w:nsid w:val="4C411950"/>
     <w:multiLevelType w:val="hybridMultilevel"/>
     <w:tmpl w:val="E6726996"/>
@@ -40740,7 +40304,7 @@
       </w:pPr>
     </w:lvl>
   </w:abstractNum>
-  <w:abstractNum w:abstractNumId="36" w15:restartNumberingAfterBreak="0">
+  <w:abstractNum w:abstractNumId="34" w15:restartNumberingAfterBreak="0">
     <w:nsid w:val="4E740C0E"/>
     <w:multiLevelType w:val="multilevel"/>
     <w:tmpl w:val="080A001F"/>
@@ -40826,7 +40390,7 @@
       </w:pPr>
     </w:lvl>
   </w:abstractNum>
-  <w:abstractNum w:abstractNumId="37" w15:restartNumberingAfterBreak="0">
+  <w:abstractNum w:abstractNumId="35" w15:restartNumberingAfterBreak="0">
     <w:nsid w:val="4EDE4FDA"/>
     <w:multiLevelType w:val="hybridMultilevel"/>
     <w:tmpl w:val="E4E85056"/>
@@ -40915,7 +40479,7 @@
       </w:pPr>
     </w:lvl>
   </w:abstractNum>
-  <w:abstractNum w:abstractNumId="38" w15:restartNumberingAfterBreak="0">
+  <w:abstractNum w:abstractNumId="36" w15:restartNumberingAfterBreak="0">
     <w:nsid w:val="51FF6138"/>
     <w:multiLevelType w:val="multilevel"/>
     <w:tmpl w:val="080A001F"/>
@@ -41001,7 +40565,7 @@
       </w:pPr>
     </w:lvl>
   </w:abstractNum>
-  <w:abstractNum w:abstractNumId="39" w15:restartNumberingAfterBreak="0">
+  <w:abstractNum w:abstractNumId="37" w15:restartNumberingAfterBreak="0">
     <w:nsid w:val="570E77A4"/>
     <w:multiLevelType w:val="multilevel"/>
     <w:tmpl w:val="67B021E8"/>
@@ -41114,7 +40678,7 @@
       </w:rPr>
     </w:lvl>
   </w:abstractNum>
-  <w:abstractNum w:abstractNumId="40" w15:restartNumberingAfterBreak="0">
+  <w:abstractNum w:abstractNumId="38" w15:restartNumberingAfterBreak="0">
     <w:nsid w:val="58C66DED"/>
     <w:multiLevelType w:val="hybridMultilevel"/>
     <w:tmpl w:val="CCA67758"/>
@@ -41203,7 +40767,120 @@
       </w:pPr>
     </w:lvl>
   </w:abstractNum>
-  <w:abstractNum w:abstractNumId="41" w15:restartNumberingAfterBreak="0">
+  <w:abstractNum w:abstractNumId="39" w15:restartNumberingAfterBreak="0">
+    <w:nsid w:val="59D33629"/>
+    <w:multiLevelType w:val="hybridMultilevel"/>
+    <w:tmpl w:val="E7461DB8"/>
+    <w:lvl w:ilvl="0" w:tplc="080A0001">
+      <w:start w:val="1"/>
+      <w:numFmt w:val="bullet"/>
+      <w:lvlText w:val=""/>
+      <w:lvlJc w:val="left"/>
+      <w:pPr>
+        <w:ind w:left="720" w:hanging="360"/>
+      </w:pPr>
+      <w:rPr>
+        <w:rFonts w:ascii="Symbol" w:hAnsi="Symbol" w:hint="default"/>
+      </w:rPr>
+    </w:lvl>
+    <w:lvl w:ilvl="1" w:tplc="080A0003" w:tentative="1">
+      <w:start w:val="1"/>
+      <w:numFmt w:val="bullet"/>
+      <w:lvlText w:val="o"/>
+      <w:lvlJc w:val="left"/>
+      <w:pPr>
+        <w:ind w:left="1440" w:hanging="360"/>
+      </w:pPr>
+      <w:rPr>
+        <w:rFonts w:ascii="Courier New" w:hAnsi="Courier New" w:cs="Courier New" w:hint="default"/>
+      </w:rPr>
+    </w:lvl>
+    <w:lvl w:ilvl="2" w:tplc="080A0005" w:tentative="1">
+      <w:start w:val="1"/>
+      <w:numFmt w:val="bullet"/>
+      <w:lvlText w:val=""/>
+      <w:lvlJc w:val="left"/>
+      <w:pPr>
+        <w:ind w:left="2160" w:hanging="360"/>
+      </w:pPr>
+      <w:rPr>
+        <w:rFonts w:ascii="Wingdings" w:hAnsi="Wingdings" w:hint="default"/>
+      </w:rPr>
+    </w:lvl>
+    <w:lvl w:ilvl="3" w:tplc="080A0001" w:tentative="1">
+      <w:start w:val="1"/>
+      <w:numFmt w:val="bullet"/>
+      <w:lvlText w:val=""/>
+      <w:lvlJc w:val="left"/>
+      <w:pPr>
+        <w:ind w:left="2880" w:hanging="360"/>
+      </w:pPr>
+      <w:rPr>
+        <w:rFonts w:ascii="Symbol" w:hAnsi="Symbol" w:hint="default"/>
+      </w:rPr>
+    </w:lvl>
+    <w:lvl w:ilvl="4" w:tplc="080A0003" w:tentative="1">
+      <w:start w:val="1"/>
+      <w:numFmt w:val="bullet"/>
+      <w:lvlText w:val="o"/>
+      <w:lvlJc w:val="left"/>
+      <w:pPr>
+        <w:ind w:left="3600" w:hanging="360"/>
+      </w:pPr>
+      <w:rPr>
+        <w:rFonts w:ascii="Courier New" w:hAnsi="Courier New" w:cs="Courier New" w:hint="default"/>
+      </w:rPr>
+    </w:lvl>
+    <w:lvl w:ilvl="5" w:tplc="080A0005" w:tentative="1">
+      <w:start w:val="1"/>
+      <w:numFmt w:val="bullet"/>
+      <w:lvlText w:val=""/>
+      <w:lvlJc w:val="left"/>
+      <w:pPr>
+        <w:ind w:left="4320" w:hanging="360"/>
+      </w:pPr>
+      <w:rPr>
+        <w:rFonts w:ascii="Wingdings" w:hAnsi="Wingdings" w:hint="default"/>
+      </w:rPr>
+    </w:lvl>
+    <w:lvl w:ilvl="6" w:tplc="080A0001" w:tentative="1">
+      <w:start w:val="1"/>
+      <w:numFmt w:val="bullet"/>
+      <w:lvlText w:val=""/>
+      <w:lvlJc w:val="left"/>
+      <w:pPr>
+        <w:ind w:left="5040" w:hanging="360"/>
+      </w:pPr>
+      <w:rPr>
+        <w:rFonts w:ascii="Symbol" w:hAnsi="Symbol" w:hint="default"/>
+      </w:rPr>
+    </w:lvl>
+    <w:lvl w:ilvl="7" w:tplc="080A0003" w:tentative="1">
+      <w:start w:val="1"/>
+      <w:numFmt w:val="bullet"/>
+      <w:lvlText w:val="o"/>
+      <w:lvlJc w:val="left"/>
+      <w:pPr>
+        <w:ind w:left="5760" w:hanging="360"/>
+      </w:pPr>
+      <w:rPr>
+        <w:rFonts w:ascii="Courier New" w:hAnsi="Courier New" w:cs="Courier New" w:hint="default"/>
+      </w:rPr>
+    </w:lvl>
+    <w:lvl w:ilvl="8" w:tplc="080A0005" w:tentative="1">
+      <w:start w:val="1"/>
+      <w:numFmt w:val="bullet"/>
+      <w:lvlText w:val=""/>
+      <w:lvlJc w:val="left"/>
+      <w:pPr>
+        <w:ind w:left="6480" w:hanging="360"/>
+      </w:pPr>
+      <w:rPr>
+        <w:rFonts w:ascii="Wingdings" w:hAnsi="Wingdings" w:hint="default"/>
+      </w:rPr>
+    </w:lvl>
+  </w:abstractNum>
+  <w:abstractNum w:abstractNumId="40" w15:restartNumberingAfterBreak="0">
     <w:nsid w:val="5CF8665B"/>
     <w:multiLevelType w:val="multilevel"/>
     <w:tmpl w:val="8BAA8E3E"/>
@@ -41213,7 +40890,7 @@
       <w:lvlText w:val=""/>
       <w:lvlJc w:val="left"/>
       <w:pPr>
-        <w:ind w:left="360" w:hanging="360"/>
+        <w:ind w:left="720" w:hanging="360"/>
       </w:pPr>
       <w:rPr>
         <w:rFonts w:ascii="Symbol" w:hAnsi="Symbol" w:hint="default"/>
@@ -41225,7 +40902,7 @@
       <w:lvlText w:val="%1.%2."/>
       <w:lvlJc w:val="left"/>
       <w:pPr>
-        <w:ind w:left="792" w:hanging="432"/>
+        <w:ind w:left="1152" w:hanging="432"/>
       </w:pPr>
     </w:lvl>
     <w:lvl w:ilvl="2">
@@ -41234,7 +40911,7 @@
       <w:lvlText w:val="%1.%2.%3."/>
       <w:lvlJc w:val="left"/>
       <w:pPr>
-        <w:ind w:left="1224" w:hanging="504"/>
+        <w:ind w:left="1584" w:hanging="504"/>
       </w:pPr>
     </w:lvl>
     <w:lvl w:ilvl="3">
@@ -41243,7 +40920,7 @@
       <w:lvlText w:val="%1.%2.%3.%4."/>
       <w:lvlJc w:val="left"/>
       <w:pPr>
-        <w:ind w:left="1728" w:hanging="648"/>
+        <w:ind w:left="2088" w:hanging="648"/>
       </w:pPr>
     </w:lvl>
     <w:lvl w:ilvl="4">
@@ -41252,7 +40929,7 @@
       <w:lvlText w:val="%1.%2.%3.%4.%5."/>
       <w:lvlJc w:val="left"/>
       <w:pPr>
-        <w:ind w:left="2232" w:hanging="792"/>
+        <w:ind w:left="2592" w:hanging="792"/>
       </w:pPr>
     </w:lvl>
     <w:lvl w:ilvl="5">
@@ -41261,7 +40938,7 @@
       <w:lvlText w:val="%1.%2.%3.%4.%5.%6."/>
       <w:lvlJc w:val="left"/>
       <w:pPr>
-        <w:ind w:left="2736" w:hanging="936"/>
+        <w:ind w:left="3096" w:hanging="936"/>
       </w:pPr>
     </w:lvl>
     <w:lvl w:ilvl="6">
@@ -41270,7 +40947,7 @@
       <w:lvlText w:val="%1.%2.%3.%4.%5.%6.%7."/>
       <w:lvlJc w:val="left"/>
       <w:pPr>
-        <w:ind w:left="3240" w:hanging="1080"/>
+        <w:ind w:left="3600" w:hanging="1080"/>
       </w:pPr>
     </w:lvl>
     <w:lvl w:ilvl="7">
@@ -41279,7 +40956,7 @@
       <w:lvlText w:val="%1.%2.%3.%4.%5.%6.%7.%8."/>
       <w:lvlJc w:val="left"/>
       <w:pPr>
-        <w:ind w:left="3744" w:hanging="1224"/>
+        <w:ind w:left="4104" w:hanging="1224"/>
       </w:pPr>
     </w:lvl>
     <w:lvl w:ilvl="8">
@@ -41288,11 +40965,11 @@
       <w:lvlText w:val="%1.%2.%3.%4.%5.%6.%7.%8.%9."/>
       <w:lvlJc w:val="left"/>
       <w:pPr>
-        <w:ind w:left="4320" w:hanging="1440"/>
+        <w:ind w:left="4680" w:hanging="1440"/>
       </w:pPr>
     </w:lvl>
   </w:abstractNum>
-  <w:abstractNum w:abstractNumId="42" w15:restartNumberingAfterBreak="0">
+  <w:abstractNum w:abstractNumId="41" w15:restartNumberingAfterBreak="0">
     <w:nsid w:val="5ED83CD6"/>
     <w:multiLevelType w:val="hybridMultilevel"/>
     <w:tmpl w:val="5B4E5676"/>
@@ -41381,7 +41058,7 @@
       </w:pPr>
     </w:lvl>
   </w:abstractNum>
-  <w:abstractNum w:abstractNumId="43" w15:restartNumberingAfterBreak="0">
+  <w:abstractNum w:abstractNumId="42" w15:restartNumberingAfterBreak="0">
     <w:nsid w:val="5F383A7C"/>
     <w:multiLevelType w:val="multilevel"/>
     <w:tmpl w:val="080A001F"/>
@@ -41467,7 +41144,7 @@
       </w:pPr>
     </w:lvl>
   </w:abstractNum>
-  <w:abstractNum w:abstractNumId="44" w15:restartNumberingAfterBreak="0">
+  <w:abstractNum w:abstractNumId="43" w15:restartNumberingAfterBreak="0">
     <w:nsid w:val="61960DAB"/>
     <w:multiLevelType w:val="multilevel"/>
     <w:tmpl w:val="9968AA6A"/>
@@ -41561,7 +41238,7 @@
       </w:pPr>
     </w:lvl>
   </w:abstractNum>
-  <w:abstractNum w:abstractNumId="45" w15:restartNumberingAfterBreak="0">
+  <w:abstractNum w:abstractNumId="44" w15:restartNumberingAfterBreak="0">
     <w:nsid w:val="638F2C20"/>
     <w:multiLevelType w:val="hybridMultilevel"/>
     <w:tmpl w:val="A88A4D8A"/>
@@ -41650,7 +41327,7 @@
       </w:pPr>
     </w:lvl>
   </w:abstractNum>
-  <w:abstractNum w:abstractNumId="46" w15:restartNumberingAfterBreak="0">
+  <w:abstractNum w:abstractNumId="45" w15:restartNumberingAfterBreak="0">
     <w:nsid w:val="67C4134E"/>
     <w:multiLevelType w:val="hybridMultilevel"/>
     <w:tmpl w:val="E6726996"/>
@@ -41739,7 +41416,7 @@
       </w:pPr>
     </w:lvl>
   </w:abstractNum>
-  <w:abstractNum w:abstractNumId="47" w15:restartNumberingAfterBreak="0">
+  <w:abstractNum w:abstractNumId="46" w15:restartNumberingAfterBreak="0">
     <w:nsid w:val="68A41AB7"/>
     <w:multiLevelType w:val="hybridMultilevel"/>
     <w:tmpl w:val="2710DFB6"/>
@@ -41828,96 +41505,7 @@
       </w:pPr>
     </w:lvl>
   </w:abstractNum>
-  <w:abstractNum w:abstractNumId="48" w15:restartNumberingAfterBreak="0">
-    <w:nsid w:val="6BD46DBD"/>
-    <w:multiLevelType w:val="multilevel"/>
-    <w:tmpl w:val="8BAA8E3E"/>
-    <w:lvl w:ilvl="0">
-      <w:start w:val="1"/>
-      <w:numFmt w:val="bullet"/>
-      <w:lvlText w:val=""/>
-      <w:lvlJc w:val="left"/>
-      <w:pPr>
-        <w:ind w:left="360" w:hanging="360"/>
-      </w:pPr>
-      <w:rPr>
-        <w:rFonts w:ascii="Symbol" w:hAnsi="Symbol" w:hint="default"/>
-      </w:rPr>
-    </w:lvl>
-    <w:lvl w:ilvl="1">
-      <w:start w:val="1"/>
-      <w:numFmt w:val="decimal"/>
-      <w:lvlText w:val="%1.%2."/>
-      <w:lvlJc w:val="left"/>
-      <w:pPr>
-        <w:ind w:left="792" w:hanging="432"/>
-      </w:pPr>
-    </w:lvl>
-    <w:lvl w:ilvl="2">
-      <w:start w:val="1"/>
-      <w:numFmt w:val="decimal"/>
-      <w:lvlText w:val="%1.%2.%3."/>
-      <w:lvlJc w:val="left"/>
-      <w:pPr>
-        <w:ind w:left="1224" w:hanging="504"/>
-      </w:pPr>
-    </w:lvl>
-    <w:lvl w:ilvl="3">
-      <w:start w:val="1"/>
-      <w:numFmt w:val="decimal"/>
-      <w:lvlText w:val="%1.%2.%3.%4."/>
-      <w:lvlJc w:val="left"/>
-      <w:pPr>
-        <w:ind w:left="1728" w:hanging="648"/>
-      </w:pPr>
-    </w:lvl>
-    <w:lvl w:ilvl="4">
-      <w:start w:val="1"/>
-      <w:numFmt w:val="decimal"/>
-      <w:lvlText w:val="%1.%2.%3.%4.%5."/>
-      <w:lvlJc w:val="left"/>
-      <w:pPr>
-        <w:ind w:left="2232" w:hanging="792"/>
-      </w:pPr>
-    </w:lvl>
-    <w:lvl w:ilvl="5">
-      <w:start w:val="1"/>
-      <w:numFmt w:val="decimal"/>
-      <w:lvlText w:val="%1.%2.%3.%4.%5.%6."/>
-      <w:lvlJc w:val="left"/>
-      <w:pPr>
-        <w:ind w:left="2736" w:hanging="936"/>
-      </w:pPr>
-    </w:lvl>
-    <w:lvl w:ilvl="6">
-      <w:start w:val="1"/>
-      <w:numFmt w:val="decimal"/>
-      <w:lvlText w:val="%1.%2.%3.%4.%5.%6.%7."/>
-      <w:lvlJc w:val="left"/>
-      <w:pPr>
-        <w:ind w:left="3240" w:hanging="1080"/>
-      </w:pPr>
-    </w:lvl>
-    <w:lvl w:ilvl="7">
-      <w:start w:val="1"/>
-      <w:numFmt w:val="decimal"/>
-      <w:lvlText w:val="%1.%2.%3.%4.%5.%6.%7.%8."/>
-      <w:lvlJc w:val="left"/>
-      <w:pPr>
-        <w:ind w:left="3744" w:hanging="1224"/>
-      </w:pPr>
-    </w:lvl>
-    <w:lvl w:ilvl="8">
-      <w:start w:val="1"/>
-      <w:numFmt w:val="decimal"/>
-      <w:lvlText w:val="%1.%2.%3.%4.%5.%6.%7.%8.%9."/>
-      <w:lvlJc w:val="left"/>
-      <w:pPr>
-        <w:ind w:left="4320" w:hanging="1440"/>
-      </w:pPr>
-    </w:lvl>
-  </w:abstractNum>
-  <w:abstractNum w:abstractNumId="49" w15:restartNumberingAfterBreak="0">
+  <w:abstractNum w:abstractNumId="47" w15:restartNumberingAfterBreak="0">
     <w:nsid w:val="6FE02544"/>
     <w:multiLevelType w:val="hybridMultilevel"/>
     <w:tmpl w:val="7C7E74E4"/>
@@ -42006,7 +41594,7 @@
       </w:pPr>
     </w:lvl>
   </w:abstractNum>
-  <w:abstractNum w:abstractNumId="50" w15:restartNumberingAfterBreak="0">
+  <w:abstractNum w:abstractNumId="48" w15:restartNumberingAfterBreak="0">
     <w:nsid w:val="708F5D2A"/>
     <w:multiLevelType w:val="multilevel"/>
     <w:tmpl w:val="DA78E528"/>
@@ -42119,7 +41707,7 @@
       </w:rPr>
     </w:lvl>
   </w:abstractNum>
-  <w:abstractNum w:abstractNumId="51" w15:restartNumberingAfterBreak="0">
+  <w:abstractNum w:abstractNumId="49" w15:restartNumberingAfterBreak="0">
     <w:nsid w:val="73221D97"/>
     <w:multiLevelType w:val="hybridMultilevel"/>
     <w:tmpl w:val="5FCC7D98"/>
@@ -42208,7 +41796,7 @@
       </w:pPr>
     </w:lvl>
   </w:abstractNum>
-  <w:abstractNum w:abstractNumId="52" w15:restartNumberingAfterBreak="0">
+  <w:abstractNum w:abstractNumId="50" w15:restartNumberingAfterBreak="0">
     <w:nsid w:val="738B71EA"/>
     <w:multiLevelType w:val="multilevel"/>
     <w:tmpl w:val="7AB0254E"/>
@@ -42294,7 +41882,7 @@
       </w:pPr>
     </w:lvl>
   </w:abstractNum>
-  <w:abstractNum w:abstractNumId="53" w15:restartNumberingAfterBreak="0">
+  <w:abstractNum w:abstractNumId="51" w15:restartNumberingAfterBreak="0">
     <w:nsid w:val="742E5AAB"/>
     <w:multiLevelType w:val="multilevel"/>
     <w:tmpl w:val="45DC655A"/>
@@ -42415,7 +42003,7 @@
       </w:rPr>
     </w:lvl>
   </w:abstractNum>
-  <w:abstractNum w:abstractNumId="54" w15:restartNumberingAfterBreak="0">
+  <w:abstractNum w:abstractNumId="52" w15:restartNumberingAfterBreak="0">
     <w:nsid w:val="76CA723F"/>
     <w:multiLevelType w:val="multilevel"/>
     <w:tmpl w:val="7AB0254E"/>
@@ -42501,7 +42089,7 @@
       </w:pPr>
     </w:lvl>
   </w:abstractNum>
-  <w:abstractNum w:abstractNumId="55" w15:restartNumberingAfterBreak="0">
+  <w:abstractNum w:abstractNumId="53" w15:restartNumberingAfterBreak="0">
     <w:nsid w:val="78300D0C"/>
     <w:multiLevelType w:val="multilevel"/>
     <w:tmpl w:val="77FA0D62"/>
@@ -42614,7 +42202,7 @@
       </w:rPr>
     </w:lvl>
   </w:abstractNum>
-  <w:abstractNum w:abstractNumId="56" w15:restartNumberingAfterBreak="0">
+  <w:abstractNum w:abstractNumId="54" w15:restartNumberingAfterBreak="0">
     <w:nsid w:val="7CBC168E"/>
     <w:multiLevelType w:val="hybridMultilevel"/>
     <w:tmpl w:val="94924088"/>
@@ -42703,7 +42291,7 @@
       </w:pPr>
     </w:lvl>
   </w:abstractNum>
-  <w:abstractNum w:abstractNumId="57" w15:restartNumberingAfterBreak="0">
+  <w:abstractNum w:abstractNumId="55" w15:restartNumberingAfterBreak="0">
     <w:nsid w:val="7D7C605A"/>
     <w:multiLevelType w:val="multilevel"/>
     <w:tmpl w:val="7AB0254E"/>
@@ -42789,96 +42377,7 @@
       </w:pPr>
     </w:lvl>
   </w:abstractNum>
-  <w:abstractNum w:abstractNumId="58" w15:restartNumberingAfterBreak="0">
-    <w:nsid w:val="7F105479"/>
-    <w:multiLevelType w:val="multilevel"/>
-    <w:tmpl w:val="8BAA8E3E"/>
-    <w:lvl w:ilvl="0">
-      <w:start w:val="1"/>
-      <w:numFmt w:val="bullet"/>
-      <w:lvlText w:val=""/>
-      <w:lvlJc w:val="left"/>
-      <w:pPr>
-        <w:ind w:left="360" w:hanging="360"/>
-      </w:pPr>
-      <w:rPr>
-        <w:rFonts w:ascii="Symbol" w:hAnsi="Symbol" w:hint="default"/>
-      </w:rPr>
-    </w:lvl>
-    <w:lvl w:ilvl="1">
-      <w:start w:val="1"/>
-      <w:numFmt w:val="decimal"/>
-      <w:lvlText w:val="%1.%2."/>
-      <w:lvlJc w:val="left"/>
-      <w:pPr>
-        <w:ind w:left="792" w:hanging="432"/>
-      </w:pPr>
-    </w:lvl>
-    <w:lvl w:ilvl="2">
-      <w:start w:val="1"/>
-      <w:numFmt w:val="decimal"/>
-      <w:lvlText w:val="%1.%2.%3."/>
-      <w:lvlJc w:val="left"/>
-      <w:pPr>
-        <w:ind w:left="1224" w:hanging="504"/>
-      </w:pPr>
-    </w:lvl>
-    <w:lvl w:ilvl="3">
-      <w:start w:val="1"/>
-      <w:numFmt w:val="decimal"/>
-      <w:lvlText w:val="%1.%2.%3.%4."/>
-      <w:lvlJc w:val="left"/>
-      <w:pPr>
-        <w:ind w:left="1728" w:hanging="648"/>
-      </w:pPr>
-    </w:lvl>
-    <w:lvl w:ilvl="4">
-      <w:start w:val="1"/>
-      <w:numFmt w:val="decimal"/>
-      <w:lvlText w:val="%1.%2.%3.%4.%5."/>
-      <w:lvlJc w:val="left"/>
-      <w:pPr>
-        <w:ind w:left="2232" w:hanging="792"/>
-      </w:pPr>
-    </w:lvl>
-    <w:lvl w:ilvl="5">
-      <w:start w:val="1"/>
-      <w:numFmt w:val="decimal"/>
-      <w:lvlText w:val="%1.%2.%3.%4.%5.%6."/>
-      <w:lvlJc w:val="left"/>
-      <w:pPr>
-        <w:ind w:left="2736" w:hanging="936"/>
-      </w:pPr>
-    </w:lvl>
-    <w:lvl w:ilvl="6">
-      <w:start w:val="1"/>
-      <w:numFmt w:val="decimal"/>
-      <w:lvlText w:val="%1.%2.%3.%4.%5.%6.%7."/>
-      <w:lvlJc w:val="left"/>
-      <w:pPr>
-        <w:ind w:left="3240" w:hanging="1080"/>
-      </w:pPr>
-    </w:lvl>
-    <w:lvl w:ilvl="7">
-      <w:start w:val="1"/>
-      <w:numFmt w:val="decimal"/>
-      <w:lvlText w:val="%1.%2.%3.%4.%5.%6.%7.%8."/>
-      <w:lvlJc w:val="left"/>
-      <w:pPr>
-        <w:ind w:left="3744" w:hanging="1224"/>
-      </w:pPr>
-    </w:lvl>
-    <w:lvl w:ilvl="8">
-      <w:start w:val="1"/>
-      <w:numFmt w:val="decimal"/>
-      <w:lvlText w:val="%1.%2.%3.%4.%5.%6.%7.%8.%9."/>
-      <w:lvlJc w:val="left"/>
-      <w:pPr>
-        <w:ind w:left="4320" w:hanging="1440"/>
-      </w:pPr>
-    </w:lvl>
-  </w:abstractNum>
-  <w:abstractNum w:abstractNumId="59" w15:restartNumberingAfterBreak="0">
+  <w:abstractNum w:abstractNumId="56" w15:restartNumberingAfterBreak="0">
     <w:nsid w:val="7FD307E6"/>
     <w:multiLevelType w:val="multilevel"/>
     <w:tmpl w:val="40FA2A70"/>
@@ -42992,109 +42491,109 @@
     </w:lvl>
   </w:abstractNum>
   <w:num w:numId="1">
+    <w:abstractNumId w:val="34"/>
+  </w:num>
+  <w:num w:numId="2">
+    <w:abstractNumId w:val="20"/>
+  </w:num>
+  <w:num w:numId="3">
+    <w:abstractNumId w:val="29"/>
+  </w:num>
+  <w:num w:numId="4">
     <w:abstractNumId w:val="36"/>
   </w:num>
-  <w:num w:numId="2">
-    <w:abstractNumId w:val="22"/>
+  <w:num w:numId="5">
+    <w:abstractNumId w:val="42"/>
   </w:num>
-  <w:num w:numId="3">
-    <w:abstractNumId w:val="31"/>
+  <w:num w:numId="6">
+    <w:abstractNumId w:val="8"/>
   </w:num>
-  <w:num w:numId="4">
+  <w:num w:numId="7">
+    <w:abstractNumId w:val="18"/>
+  </w:num>
+  <w:num w:numId="8">
+    <w:abstractNumId w:val="43"/>
+  </w:num>
+  <w:num w:numId="9">
+    <w:abstractNumId w:val="28"/>
+  </w:num>
+  <w:num w:numId="10">
+    <w:abstractNumId w:val="50"/>
+  </w:num>
+  <w:num w:numId="11">
+    <w:abstractNumId w:val="41"/>
+  </w:num>
+  <w:num w:numId="12">
     <w:abstractNumId w:val="38"/>
   </w:num>
-  <w:num w:numId="5">
-    <w:abstractNumId w:val="43"/>
-  </w:num>
-  <w:num w:numId="6">
-    <w:abstractNumId w:val="9"/>
-  </w:num>
-  <w:num w:numId="7">
-    <w:abstractNumId w:val="20"/>
-  </w:num>
-  <w:num w:numId="8">
-    <w:abstractNumId w:val="44"/>
-  </w:num>
-  <w:num w:numId="9">
-    <w:abstractNumId w:val="30"/>
-  </w:num>
-  <w:num w:numId="10">
-    <w:abstractNumId w:val="52"/>
-  </w:num>
-  <w:num w:numId="11">
-    <w:abstractNumId w:val="42"/>
-  </w:num>
-  <w:num w:numId="12">
-    <w:abstractNumId w:val="40"/>
-  </w:num>
   <w:num w:numId="13">
-    <w:abstractNumId w:val="11"/>
+    <w:abstractNumId w:val="10"/>
   </w:num>
   <w:num w:numId="14">
     <w:abstractNumId w:val="1"/>
   </w:num>
   <w:num w:numId="15">
-    <w:abstractNumId w:val="53"/>
+    <w:abstractNumId w:val="51"/>
   </w:num>
   <w:num w:numId="16">
     <w:abstractNumId w:val="3"/>
   </w:num>
   <w:num w:numId="17">
-    <w:abstractNumId w:val="16"/>
+    <w:abstractNumId w:val="14"/>
   </w:num>
   <w:num w:numId="18">
-    <w:abstractNumId w:val="49"/>
+    <w:abstractNumId w:val="47"/>
   </w:num>
   <w:num w:numId="19">
     <w:abstractNumId w:val="0"/>
   </w:num>
   <w:num w:numId="20">
-    <w:abstractNumId w:val="51"/>
+    <w:abstractNumId w:val="49"/>
   </w:num>
   <w:num w:numId="21">
-    <w:abstractNumId w:val="45"/>
+    <w:abstractNumId w:val="44"/>
   </w:num>
   <w:num w:numId="22">
-    <w:abstractNumId w:val="17"/>
+    <w:abstractNumId w:val="15"/>
   </w:num>
   <w:num w:numId="23">
-    <w:abstractNumId w:val="29"/>
+    <w:abstractNumId w:val="27"/>
   </w:num>
   <w:num w:numId="24">
-    <w:abstractNumId w:val="28"/>
+    <w:abstractNumId w:val="26"/>
   </w:num>
   <w:num w:numId="25">
     <w:abstractNumId w:val="6"/>
   </w:num>
   <w:num w:numId="26">
-    <w:abstractNumId w:val="23"/>
+    <w:abstractNumId w:val="21"/>
   </w:num>
   <w:num w:numId="27">
-    <w:abstractNumId w:val="34"/>
+    <w:abstractNumId w:val="32"/>
   </w:num>
   <w:num w:numId="28">
     <w:abstractNumId w:val="4"/>
   </w:num>
   <w:num w:numId="29">
-    <w:abstractNumId w:val="8"/>
+    <w:abstractNumId w:val="7"/>
   </w:num>
   <w:num w:numId="30">
-    <w:abstractNumId w:val="12"/>
+    <w:abstractNumId w:val="11"/>
   </w:num>
   <w:num w:numId="31">
-    <w:abstractNumId w:val="56"/>
+    <w:abstractNumId w:val="54"/>
   </w:num>
   <w:num w:numId="32">
-    <w:abstractNumId w:val="46"/>
+    <w:abstractNumId w:val="45"/>
   </w:num>
   <w:num w:numId="33">
-    <w:abstractNumId w:val="37"/>
+    <w:abstractNumId w:val="35"/>
   </w:num>
   <w:num w:numId="34">
-    <w:abstractNumId w:val="33"/>
+    <w:abstractNumId w:val="31"/>
   </w:num>
   <w:num w:numId="35">
-    <w:abstractNumId w:val="35"/>
+    <w:abstractNumId w:val="33"/>
   </w:num>
   <w:num w:numId="36">
     <w:abstractNumId w:val="5"/>
@@ -43103,75 +42602,66 @@
     <w:abstractNumId w:val="2"/>
   </w:num>
   <w:num w:numId="38">
-    <w:abstractNumId w:val="54"/>
+    <w:abstractNumId w:val="52"/>
   </w:num>
   <w:num w:numId="39">
+    <w:abstractNumId w:val="12"/>
+  </w:num>
+  <w:num w:numId="40">
+    <w:abstractNumId w:val="16"/>
+  </w:num>
+  <w:num w:numId="41">
     <w:abstractNumId w:val="13"/>
   </w:num>
-  <w:num w:numId="40">
-    <w:abstractNumId w:val="18"/>
-  </w:num>
-  <w:num w:numId="41">
-    <w:abstractNumId w:val="14"/>
-  </w:num>
   <w:num w:numId="42">
-    <w:abstractNumId w:val="50"/>
+    <w:abstractNumId w:val="48"/>
   </w:num>
   <w:num w:numId="43">
-    <w:abstractNumId w:val="10"/>
+    <w:abstractNumId w:val="9"/>
   </w:num>
   <w:num w:numId="44">
-    <w:abstractNumId w:val="59"/>
+    <w:abstractNumId w:val="56"/>
   </w:num>
   <w:num w:numId="45">
-    <w:abstractNumId w:val="57"/>
+    <w:abstractNumId w:val="55"/>
   </w:num>
   <w:num w:numId="46">
-    <w:abstractNumId w:val="55"/>
+    <w:abstractNumId w:val="53"/>
   </w:num>
   <w:num w:numId="47">
+    <w:abstractNumId w:val="17"/>
+  </w:num>
+  <w:num w:numId="48">
+    <w:abstractNumId w:val="46"/>
+  </w:num>
+  <w:num w:numId="49">
+    <w:abstractNumId w:val="24"/>
+  </w:num>
+  <w:num w:numId="50">
     <w:abstractNumId w:val="19"/>
   </w:num>
-  <w:num w:numId="48">
-    <w:abstractNumId w:val="47"/>
-  </w:num>
-  <w:num w:numId="49">
-    <w:abstractNumId w:val="26"/>
-  </w:num>
-  <w:num w:numId="50">
-    <w:abstractNumId w:val="21"/>
-  </w:num>
   <w:num w:numId="51">
-    <w:abstractNumId w:val="27"/>
+    <w:abstractNumId w:val="25"/>
   </w:num>
   <w:num w:numId="52">
-    <w:abstractNumId w:val="24"/>
+    <w:abstractNumId w:val="22"/>
   </w:num>
   <w:num w:numId="53">
+    <w:abstractNumId w:val="37"/>
+  </w:num>
+  <w:num w:numId="54">
+    <w:abstractNumId w:val="23"/>
+  </w:num>
+  <w:num w:numId="55">
+    <w:abstractNumId w:val="40"/>
+  </w:num>
+  <w:num w:numId="56">
+    <w:abstractNumId w:val="30"/>
+  </w:num>
+  <w:num w:numId="57">
     <w:abstractNumId w:val="39"/>
   </w:num>
-  <w:num w:numId="54">
-    <w:abstractNumId w:val="7"/>
-  </w:num>
-  <w:num w:numId="55">
-    <w:abstractNumId w:val="25"/>
-  </w:num>
-  <w:num w:numId="56">
-    <w:abstractNumId w:val="15"/>
-  </w:num>
-  <w:num w:numId="57">
-    <w:abstractNumId w:val="41"/>
-  </w:num>
-  <w:num w:numId="58">
-    <w:abstractNumId w:val="58"/>
-  </w:num>
-  <w:num w:numId="59">
-    <w:abstractNumId w:val="48"/>
-  </w:num>
-  <w:num w:numId="60">
-    <w:abstractNumId w:val="32"/>
-  </w:num>
-  <w:numIdMacAtCleanup w:val="53"/>
+  <w:numIdMacAtCleanup w:val="57"/>
 </w:numbering>
 </file>
 
@@ -44217,7 +43707,7 @@
 </file>
 
 <file path=customXml/itemProps1.xml><?xml version="1.0" encoding="utf-8"?>
-<ds:datastoreItem xmlns:ds="http://schemas.openxmlformats.org/officeDocument/2006/customXml" ds:itemID="{2BB13807-CC5C-472E-AF82-FE211EE74FBE}">
+<ds:datastoreItem xmlns:ds="http://schemas.openxmlformats.org/officeDocument/2006/customXml" ds:itemID="{28EC8B84-EDC3-49ED-B09D-EA6D3613A7F2}">
   <ds:schemaRefs>
     <ds:schemaRef ds:uri="http://schemas.openxmlformats.org/officeDocument/2006/bibliography"/>
   </ds:schemaRefs>

</xml_diff>